<commit_message>
updated base choice and relatorio
</commit_message>
<xml_diff>
--- a/vvs_assignment_1/vvs01_58182.docx
+++ b/vvs_assignment_1/vvs01_58182.docx
@@ -328,7 +328,7 @@
           <w:noProof/>
         </w:rPr>
         <w:drawing>
-          <wp:inline distT="0" distB="0" distL="0" distR="0" wp14:anchorId="7DE3CBBD" wp14:editId="2E588954">
+          <wp:inline distT="0" distB="0" distL="0" distR="0" wp14:anchorId="7DE3CBBD" wp14:editId="0E29C906">
             <wp:extent cx="5725160" cy="2934335"/>
             <wp:effectExtent l="0" t="0" r="8890" b="0"/>
             <wp:docPr id="1135543444" name="Picture 1"/>
@@ -4205,20 +4205,239 @@
     </w:p>
     <w:p>
       <w:r>
-        <w:t>No Base Choice Coverage, cada um</w:t>
-      </w:r>
-      <w:r>
-        <w:t xml:space="preserve">a das características foi subdividida binariamente, com exceção da última que foi ternariamente, </w:t>
-      </w:r>
-      <w:r>
-        <w:t>e foram realizados testes que testam individualmente cada uma das partições das características.</w:t>
+        <w:t xml:space="preserve">No </w:t>
+      </w:r>
+      <w:r>
+        <w:rPr>
+          <w:i/>
+          <w:iCs/>
+        </w:rPr>
+        <w:t>Base</w:t>
+      </w:r>
+      <w:r>
+        <w:t xml:space="preserve"> </w:t>
+      </w:r>
+      <w:r>
+        <w:rPr>
+          <w:i/>
+          <w:iCs/>
+        </w:rPr>
+        <w:t>Choice</w:t>
+      </w:r>
+      <w:r>
+        <w:t xml:space="preserve"> </w:t>
+      </w:r>
+      <w:r>
+        <w:rPr>
+          <w:i/>
+          <w:iCs/>
+        </w:rPr>
+        <w:t>Coverage</w:t>
+      </w:r>
+      <w:r>
+        <w:t>, cada um</w:t>
+      </w:r>
+      <w:r>
+        <w:t>a das características foi subdividida binariamente, com exceção da última que foi ternariamente</w:t>
+      </w:r>
+      <w:r>
+        <w:t xml:space="preserve">. Foi escolhido um </w:t>
+      </w:r>
+      <w:r>
+        <w:rPr>
+          <w:i/>
+          <w:iCs/>
+        </w:rPr>
+        <w:t>Base</w:t>
+      </w:r>
+      <w:r>
+        <w:t xml:space="preserve"> </w:t>
+      </w:r>
+      <w:r>
+        <w:rPr>
+          <w:i/>
+          <w:iCs/>
+        </w:rPr>
+        <w:t>Choice</w:t>
+      </w:r>
+      <w:r>
+        <w:t xml:space="preserve"> de acordo com o caso que se achou mais comum: </w:t>
+      </w:r>
+    </w:p>
+    <w:p>
+      <w:pPr>
+        <w:pStyle w:val="ListParagraph"/>
+        <w:numPr>
+          <w:ilvl w:val="0"/>
+          <w:numId w:val="2"/>
+        </w:numPr>
+      </w:pPr>
+      <w:r>
+        <w:t xml:space="preserve">A nova </w:t>
+      </w:r>
+      <w:r>
+        <w:rPr>
+          <w:i/>
+          <w:iCs/>
+        </w:rPr>
+        <w:t>key</w:t>
+      </w:r>
+      <w:r>
+        <w:t xml:space="preserve"> não estar ainda na </w:t>
+      </w:r>
+      <w:r>
+        <w:rPr>
+          <w:i/>
+          <w:iCs/>
+        </w:rPr>
+        <w:t>Trie</w:t>
+      </w:r>
+    </w:p>
+    <w:p>
+      <w:pPr>
+        <w:pStyle w:val="ListParagraph"/>
+        <w:numPr>
+          <w:ilvl w:val="0"/>
+          <w:numId w:val="2"/>
+        </w:numPr>
+      </w:pPr>
+      <w:r>
+        <w:t xml:space="preserve">Ainda não existir um prefixo da nova </w:t>
+      </w:r>
+      <w:r>
+        <w:rPr>
+          <w:i/>
+          <w:iCs/>
+        </w:rPr>
+        <w:t>key</w:t>
+      </w:r>
+      <w:r>
+        <w:t xml:space="preserve"> na </w:t>
+      </w:r>
+      <w:r>
+        <w:rPr>
+          <w:i/>
+          <w:iCs/>
+        </w:rPr>
+        <w:t>Trie</w:t>
+      </w:r>
+    </w:p>
+    <w:p>
+      <w:pPr>
+        <w:pStyle w:val="ListParagraph"/>
+        <w:numPr>
+          <w:ilvl w:val="0"/>
+          <w:numId w:val="2"/>
+        </w:numPr>
+      </w:pPr>
+      <w:r>
+        <w:t xml:space="preserve">A </w:t>
+      </w:r>
+      <w:r>
+        <w:rPr>
+          <w:i/>
+          <w:iCs/>
+        </w:rPr>
+        <w:t>Trie</w:t>
+      </w:r>
+      <w:r>
+        <w:t xml:space="preserve"> não estar vazia</w:t>
+      </w:r>
+    </w:p>
+    <w:p>
+      <w:pPr>
+        <w:pStyle w:val="ListParagraph"/>
+        <w:numPr>
+          <w:ilvl w:val="0"/>
+          <w:numId w:val="2"/>
+        </w:numPr>
+      </w:pPr>
+      <w:r>
+        <w:t xml:space="preserve">A nova </w:t>
+      </w:r>
+      <w:r>
+        <w:rPr>
+          <w:i/>
+          <w:iCs/>
+        </w:rPr>
+        <w:t>key</w:t>
+      </w:r>
+      <w:r>
+        <w:t xml:space="preserve"> ser uma </w:t>
+      </w:r>
+      <w:r>
+        <w:rPr>
+          <w:i/>
+          <w:iCs/>
+        </w:rPr>
+        <w:t>key</w:t>
+      </w:r>
+      <w:r>
+        <w:t xml:space="preserve"> típica </w:t>
+      </w:r>
+      <w:r>
+        <w:t>lexicograficamente</w:t>
+      </w:r>
+    </w:p>
+    <w:p>
+      <w:r>
+        <w:t>Foi feito um teste p</w:t>
+      </w:r>
+      <w:r>
+        <w:t xml:space="preserve">ara a </w:t>
+      </w:r>
+      <w:r>
+        <w:rPr>
+          <w:i/>
+          <w:iCs/>
+        </w:rPr>
+        <w:t>Base</w:t>
+      </w:r>
+      <w:r>
+        <w:t xml:space="preserve"> </w:t>
+      </w:r>
+      <w:r>
+        <w:rPr>
+          <w:i/>
+          <w:iCs/>
+        </w:rPr>
+        <w:t>Choice</w:t>
+      </w:r>
+      <w:r>
+        <w:t xml:space="preserve"> e também testes para cada alteração de característica da </w:t>
+      </w:r>
+      <w:r>
+        <w:rPr>
+          <w:i/>
+          <w:iCs/>
+        </w:rPr>
+        <w:t>Base</w:t>
+      </w:r>
+      <w:r>
+        <w:t xml:space="preserve"> </w:t>
+      </w:r>
+      <w:r>
+        <w:rPr>
+          <w:i/>
+          <w:iCs/>
+        </w:rPr>
+        <w:t>Choice</w:t>
+      </w:r>
+      <w:r>
+        <w:t>.</w:t>
       </w:r>
     </w:p>
     <w:p>
       <w:pPr>
         <w:pStyle w:val="Heading2"/>
+        <w:rPr>
+          <w:lang w:val="en-US"/>
+        </w:rPr>
       </w:pPr>
       <w:r>
+        <w:rPr>
+          <w:lang w:val="en-US"/>
+        </w:rPr>
         <w:t>PIT Mutation Coverage</w:t>
       </w:r>
     </w:p>
@@ -4335,6 +4554,7 @@
           <w:noProof/>
           <w:lang w:val="en-US"/>
         </w:rPr>
+        <w:lastRenderedPageBreak/>
         <w:drawing>
           <wp:anchor distT="0" distB="0" distL="114300" distR="114300" simplePos="0" relativeHeight="251660288" behindDoc="0" locked="0" layoutInCell="1" allowOverlap="1" wp14:anchorId="481AEF15" wp14:editId="5272C6AF">
             <wp:simplePos x="0" y="0"/>
@@ -4503,7 +4723,6 @@
           <w:noProof/>
           <w:lang w:val="en-US"/>
         </w:rPr>
-        <w:lastRenderedPageBreak/>
         <w:drawing>
           <wp:anchor distT="0" distB="0" distL="114300" distR="114300" simplePos="0" relativeHeight="251662336" behindDoc="0" locked="0" layoutInCell="1" allowOverlap="1" wp14:anchorId="09178791" wp14:editId="5A801C39">
             <wp:simplePos x="0" y="0"/>
@@ -4962,7 +5181,11 @@
         <w:t>Keys</w:t>
       </w:r>
       <w:r>
-        <w:t xml:space="preserve">, e um valor gerado aleatoriamente. </w:t>
+        <w:t xml:space="preserve">, e um valor gerado </w:t>
+      </w:r>
+      <w:r>
+        <w:lastRenderedPageBreak/>
+        <w:t xml:space="preserve">aleatoriamente. </w:t>
       </w:r>
       <w:r>
         <w:t xml:space="preserve">Foram inicialmente buscadas todas as </w:t>
@@ -5259,6 +5482,92 @@
 <file path=word/numbering.xml><?xml version="1.0" encoding="utf-8"?>
 <w:numbering xmlns:wpc="http://schemas.microsoft.com/office/word/2010/wordprocessingCanvas" xmlns:cx="http://schemas.microsoft.com/office/drawing/2014/chartex" xmlns:cx1="http://schemas.microsoft.com/office/drawing/2015/9/8/chartex" xmlns:cx2="http://schemas.microsoft.com/office/drawing/2015/10/21/chartex" xmlns:cx3="http://schemas.microsoft.com/office/drawing/2016/5/9/chartex" xmlns:cx4="http://schemas.microsoft.com/office/drawing/2016/5/10/chartex" xmlns:cx5="http://schemas.microsoft.com/office/drawing/2016/5/11/chartex" xmlns:cx6="http://schemas.microsoft.com/office/drawing/2016/5/12/chartex" xmlns:cx7="http://schemas.microsoft.com/office/drawing/2016/5/13/chartex" xmlns:cx8="http://schemas.microsoft.com/office/drawing/2016/5/14/chartex" xmlns:mc="http://schemas.openxmlformats.org/markup-compatibility/2006" xmlns:aink="http://schemas.microsoft.com/office/drawing/2016/ink" xmlns:am3d="http://schemas.microsoft.com/office/drawing/2017/model3d" xmlns:o="urn:schemas-microsoft-com:office:office" xmlns:oel="http://schemas.microsoft.com/office/2019/extlst" xmlns:r="http://schemas.openxmlformats.org/officeDocument/2006/relationships" xmlns:m="http://schemas.openxmlformats.org/officeDocument/2006/math" xmlns:v="urn:schemas-microsoft-com:vml" xmlns:wp14="http://schemas.microsoft.com/office/word/2010/wordprocessingDrawing" xmlns:wp="http://schemas.openxmlformats.org/drawingml/2006/wordprocessingDrawing" xmlns:w10="urn:schemas-microsoft-com:office:word" xmlns:w="http://schemas.openxmlformats.org/wordprocessingml/2006/main" xmlns:w14="http://schemas.microsoft.com/office/word/2010/wordml" xmlns:w15="http://schemas.microsoft.com/office/word/2012/wordml" xmlns:w16cex="http://schemas.microsoft.com/office/word/2018/wordml/cex" xmlns:w16cid="http://schemas.microsoft.com/office/word/2016/wordml/cid" xmlns:w16="http://schemas.microsoft.com/office/word/2018/wordml" xmlns:w16du="http://schemas.microsoft.com/office/word/2023/wordml/word16du" xmlns:w16sdtdh="http://schemas.microsoft.com/office/word/2020/wordml/sdtdatahash" xmlns:w16sdtfl="http://schemas.microsoft.com/office/word/2024/wordml/sdtformatlock" xmlns:w16se="http://schemas.microsoft.com/office/word/2015/wordml/symex" xmlns:wpg="http://schemas.microsoft.com/office/word/2010/wordprocessingGroup" xmlns:wpi="http://schemas.microsoft.com/office/word/2010/wordprocessingInk" xmlns:wne="http://schemas.microsoft.com/office/word/2006/wordml" xmlns:wps="http://schemas.microsoft.com/office/word/2010/wordprocessingShape" mc:Ignorable="w14 w15 w16se w16cid w16 w16cex w16sdtdh w16sdtfl w16du wp14">
   <w:abstractNum w:abstractNumId="0" w15:restartNumberingAfterBreak="0">
+    <w:nsid w:val="08556680"/>
+    <w:multiLevelType w:val="hybridMultilevel"/>
+    <w:tmpl w:val="24E23A46"/>
+    <w:lvl w:ilvl="0" w:tplc="0816000F">
+      <w:start w:val="1"/>
+      <w:numFmt w:val="decimal"/>
+      <w:lvlText w:val="%1."/>
+      <w:lvlJc w:val="left"/>
+      <w:pPr>
+        <w:ind w:left="1425" w:hanging="360"/>
+      </w:pPr>
+    </w:lvl>
+    <w:lvl w:ilvl="1" w:tplc="08160019" w:tentative="1">
+      <w:start w:val="1"/>
+      <w:numFmt w:val="lowerLetter"/>
+      <w:lvlText w:val="%2."/>
+      <w:lvlJc w:val="left"/>
+      <w:pPr>
+        <w:ind w:left="2145" w:hanging="360"/>
+      </w:pPr>
+    </w:lvl>
+    <w:lvl w:ilvl="2" w:tplc="0816001B" w:tentative="1">
+      <w:start w:val="1"/>
+      <w:numFmt w:val="lowerRoman"/>
+      <w:lvlText w:val="%3."/>
+      <w:lvlJc w:val="right"/>
+      <w:pPr>
+        <w:ind w:left="2865" w:hanging="180"/>
+      </w:pPr>
+    </w:lvl>
+    <w:lvl w:ilvl="3" w:tplc="0816000F" w:tentative="1">
+      <w:start w:val="1"/>
+      <w:numFmt w:val="decimal"/>
+      <w:lvlText w:val="%4."/>
+      <w:lvlJc w:val="left"/>
+      <w:pPr>
+        <w:ind w:left="3585" w:hanging="360"/>
+      </w:pPr>
+    </w:lvl>
+    <w:lvl w:ilvl="4" w:tplc="08160019" w:tentative="1">
+      <w:start w:val="1"/>
+      <w:numFmt w:val="lowerLetter"/>
+      <w:lvlText w:val="%5."/>
+      <w:lvlJc w:val="left"/>
+      <w:pPr>
+        <w:ind w:left="4305" w:hanging="360"/>
+      </w:pPr>
+    </w:lvl>
+    <w:lvl w:ilvl="5" w:tplc="0816001B" w:tentative="1">
+      <w:start w:val="1"/>
+      <w:numFmt w:val="lowerRoman"/>
+      <w:lvlText w:val="%6."/>
+      <w:lvlJc w:val="right"/>
+      <w:pPr>
+        <w:ind w:left="5025" w:hanging="180"/>
+      </w:pPr>
+    </w:lvl>
+    <w:lvl w:ilvl="6" w:tplc="0816000F" w:tentative="1">
+      <w:start w:val="1"/>
+      <w:numFmt w:val="decimal"/>
+      <w:lvlText w:val="%7."/>
+      <w:lvlJc w:val="left"/>
+      <w:pPr>
+        <w:ind w:left="5745" w:hanging="360"/>
+      </w:pPr>
+    </w:lvl>
+    <w:lvl w:ilvl="7" w:tplc="08160019" w:tentative="1">
+      <w:start w:val="1"/>
+      <w:numFmt w:val="lowerLetter"/>
+      <w:lvlText w:val="%8."/>
+      <w:lvlJc w:val="left"/>
+      <w:pPr>
+        <w:ind w:left="6465" w:hanging="360"/>
+      </w:pPr>
+    </w:lvl>
+    <w:lvl w:ilvl="8" w:tplc="0816001B" w:tentative="1">
+      <w:start w:val="1"/>
+      <w:numFmt w:val="lowerRoman"/>
+      <w:lvlText w:val="%9."/>
+      <w:lvlJc w:val="right"/>
+      <w:pPr>
+        <w:ind w:left="7185" w:hanging="180"/>
+      </w:pPr>
+    </w:lvl>
+  </w:abstractNum>
+  <w:abstractNum w:abstractNumId="1" w15:restartNumberingAfterBreak="0">
     <w:nsid w:val="5F754D44"/>
     <w:multiLevelType w:val="hybridMultilevel"/>
     <w:tmpl w:val="BB34339A"/>
@@ -5372,6 +5681,9 @@
     </w:lvl>
   </w:abstractNum>
   <w:num w:numId="1" w16cid:durableId="1149514830">
+    <w:abstractNumId w:val="1"/>
+  </w:num>
+  <w:num w:numId="2" w16cid:durableId="719475287">
     <w:abstractNumId w:val="0"/>
   </w:num>
 </w:numbering>
@@ -5979,7 +6291,6 @@
   <w:style w:type="character" w:default="1" w:styleId="DefaultParagraphFont">
     <w:name w:val="Default Paragraph Font"/>
     <w:uiPriority w:val="1"/>
-    <w:semiHidden/>
     <w:unhideWhenUsed/>
   </w:style>
   <w:style w:type="table" w:default="1" w:styleId="TableNormal">

</xml_diff>

<commit_message>
updated word and pdf
</commit_message>
<xml_diff>
--- a/vvs_assignment_1/vvs01_58182.docx
+++ b/vvs_assignment_1/vvs01_58182.docx
@@ -328,7 +328,7 @@
           <w:noProof/>
         </w:rPr>
         <w:drawing>
-          <wp:inline distT="0" distB="0" distL="0" distR="0" wp14:anchorId="7DE3CBBD" wp14:editId="0E29C906">
+          <wp:inline distT="0" distB="0" distL="0" distR="0" wp14:anchorId="7DE3CBBD" wp14:editId="3EDC9EF9">
             <wp:extent cx="5725160" cy="2934335"/>
             <wp:effectExtent l="0" t="0" r="8890" b="0"/>
             <wp:docPr id="1135543444" name="Picture 1"/>
@@ -4430,14 +4430,8 @@
     <w:p>
       <w:pPr>
         <w:pStyle w:val="Heading2"/>
-        <w:rPr>
-          <w:lang w:val="en-US"/>
-        </w:rPr>
       </w:pPr>
       <w:r>
-        <w:rPr>
-          <w:lang w:val="en-US"/>
-        </w:rPr>
         <w:t>PIT Mutation Coverage</w:t>
       </w:r>
     </w:p>
@@ -4556,7 +4550,7 @@
         </w:rPr>
         <w:lastRenderedPageBreak/>
         <w:drawing>
-          <wp:anchor distT="0" distB="0" distL="114300" distR="114300" simplePos="0" relativeHeight="251660288" behindDoc="0" locked="0" layoutInCell="1" allowOverlap="1" wp14:anchorId="481AEF15" wp14:editId="5272C6AF">
+          <wp:anchor distT="0" distB="0" distL="114300" distR="114300" simplePos="0" relativeHeight="251660288" behindDoc="0" locked="0" layoutInCell="1" allowOverlap="1" wp14:anchorId="481AEF15" wp14:editId="431396E0">
             <wp:simplePos x="0" y="0"/>
             <wp:positionH relativeFrom="margin">
               <wp:align>center</wp:align>
@@ -4724,13 +4718,13 @@
           <w:lang w:val="en-US"/>
         </w:rPr>
         <w:drawing>
-          <wp:anchor distT="0" distB="0" distL="114300" distR="114300" simplePos="0" relativeHeight="251662336" behindDoc="0" locked="0" layoutInCell="1" allowOverlap="1" wp14:anchorId="09178791" wp14:editId="5A801C39">
+          <wp:anchor distT="0" distB="0" distL="114300" distR="114300" simplePos="0" relativeHeight="251662336" behindDoc="0" locked="0" layoutInCell="1" allowOverlap="1" wp14:anchorId="09178791" wp14:editId="6A8D03EE">
             <wp:simplePos x="0" y="0"/>
             <wp:positionH relativeFrom="margin">
               <wp:align>center</wp:align>
             </wp:positionH>
             <wp:positionV relativeFrom="paragraph">
-              <wp:posOffset>276691</wp:posOffset>
+              <wp:posOffset>2886075</wp:posOffset>
             </wp:positionV>
             <wp:extent cx="3550285" cy="1558290"/>
             <wp:effectExtent l="0" t="0" r="0" b="3810"/>
@@ -5062,7 +5056,11 @@
         <w:t>Trie</w:t>
       </w:r>
       <w:r>
-        <w:t xml:space="preserve"> recebida, e de seguida foi adicionada a </w:t>
+        <w:t xml:space="preserve"> recebida, e de seguida foi </w:t>
+      </w:r>
+      <w:r>
+        <w:lastRenderedPageBreak/>
+        <w:t xml:space="preserve">adicionada a </w:t>
       </w:r>
       <w:r>
         <w:rPr>
@@ -5181,11 +5179,7 @@
         <w:t>Keys</w:t>
       </w:r>
       <w:r>
-        <w:t xml:space="preserve">, e um valor gerado </w:t>
-      </w:r>
-      <w:r>
-        <w:lastRenderedPageBreak/>
-        <w:t xml:space="preserve">aleatoriamente. </w:t>
+        <w:t xml:space="preserve">, e um valor gerado aleatoriamente. </w:t>
       </w:r>
       <w:r>
         <w:t xml:space="preserve">Foram inicialmente buscadas todas as </w:t>
@@ -6291,6 +6285,7 @@
   <w:style w:type="character" w:default="1" w:styleId="DefaultParagraphFont">
     <w:name w:val="Default Paragraph Font"/>
     <w:uiPriority w:val="1"/>
+    <w:semiHidden/>
     <w:unhideWhenUsed/>
   </w:style>
   <w:style w:type="table" w:default="1" w:styleId="TableNormal">

</xml_diff>